<commit_message>
Sperren + neue View
noch nicht fertig
</commit_message>
<xml_diff>
--- a/Studienarbeit Auler Emmert.docx
+++ b/Studienarbeit Auler Emmert.docx
@@ -2572,6 +2572,36 @@
           <w:rFonts w:ascii="Arial" w:hAnsi="Arial" w:cs="Arial"/>
           <w:iCs/>
         </w:rPr>
+        <w:t>ADT</w:t>
+      </w:r>
+      <w:r>
+        <w:rPr>
+          <w:rFonts w:ascii="Arial" w:hAnsi="Arial" w:cs="Arial"/>
+          <w:iCs/>
+        </w:rPr>
+        <w:tab/>
+      </w:r>
+      <w:r>
+        <w:rPr>
+          <w:rFonts w:ascii="Arial" w:hAnsi="Arial" w:cs="Arial"/>
+          <w:iCs/>
+        </w:rPr>
+        <w:tab/>
+        <w:t>Android Development Tools</w:t>
+      </w:r>
+    </w:p>
+    <w:p>
+      <w:pPr>
+        <w:rPr>
+          <w:rFonts w:ascii="Arial" w:hAnsi="Arial" w:cs="Arial"/>
+          <w:iCs/>
+        </w:rPr>
+      </w:pPr>
+      <w:r>
+        <w:rPr>
+          <w:rFonts w:ascii="Arial" w:hAnsi="Arial" w:cs="Arial"/>
+          <w:iCs/>
+        </w:rPr>
         <w:t>U</w:t>
       </w:r>
       <w:r>
@@ -3487,8 +3517,6 @@
       <w:r>
         <w:t xml:space="preserve"> Das Menü ist hier nur schematisch dargestellt und wird im tatsächlichen Programmentwurf an das typische Design von Android angelehnt.</w:t>
       </w:r>
-      <w:bookmarkStart w:id="21" w:name="_GoBack"/>
-      <w:bookmarkEnd w:id="21"/>
     </w:p>
     <w:p>
       <w:pPr>
@@ -3555,7 +3583,7 @@
         <w:pStyle w:val="Caption"/>
         <w:jc w:val="center"/>
       </w:pPr>
-      <w:bookmarkStart w:id="22" w:name="_Toc419122662"/>
+      <w:bookmarkStart w:id="21" w:name="_Toc419122662"/>
       <w:r>
         <w:t xml:space="preserve">Abbildung </w:t>
       </w:r>
@@ -3589,7 +3617,7 @@
       <w:r>
         <w:t>UI für Überweisungen</w:t>
       </w:r>
-      <w:bookmarkEnd w:id="22"/>
+      <w:bookmarkEnd w:id="21"/>
     </w:p>
     <w:p/>
     <w:p>
@@ -3626,7 +3654,8 @@
         <w:tblLook w:val="04A0" w:firstRow="1" w:lastRow="0" w:firstColumn="1" w:lastColumn="0" w:noHBand="0" w:noVBand="1"/>
       </w:tblPr>
       <w:tblGrid>
-        <w:gridCol w:w="9620"/>
+        <w:gridCol w:w="4077"/>
+        <w:gridCol w:w="5543"/>
       </w:tblGrid>
       <w:tr>
         <w:trPr>
@@ -3635,11 +3664,12 @@
         <w:tc>
           <w:tcPr>
             <w:cnfStyle w:val="001000000000" w:firstRow="0" w:lastRow="0" w:firstColumn="1" w:lastColumn="0" w:oddVBand="0" w:evenVBand="0" w:oddHBand="0" w:evenHBand="0" w:firstRowFirstColumn="0" w:firstRowLastColumn="0" w:lastRowFirstColumn="0" w:lastRowLastColumn="0"/>
-            <w:tcW w:w="9620" w:type="dxa"/>
+            <w:tcW w:w="4077" w:type="dxa"/>
           </w:tcPr>
           <w:p>
             <w:pPr>
               <w:pStyle w:val="NoSpacing"/>
+              <w:jc w:val="left"/>
               <w:rPr>
                 <w:b w:val="0"/>
               </w:rPr>
@@ -3652,6 +3682,26 @@
             </w:r>
           </w:p>
         </w:tc>
+        <w:tc>
+          <w:tcPr>
+            <w:tcW w:w="5543" w:type="dxa"/>
+          </w:tcPr>
+          <w:p>
+            <w:pPr>
+              <w:pStyle w:val="NoSpacing"/>
+              <w:cnfStyle w:val="100000000000" w:firstRow="1" w:lastRow="0" w:firstColumn="0" w:lastColumn="0" w:oddVBand="0" w:evenVBand="0" w:oddHBand="0" w:evenHBand="0" w:firstRowFirstColumn="0" w:firstRowLastColumn="0" w:lastRowFirstColumn="0" w:lastRowLastColumn="0"/>
+              <w:rPr>
+                <w:b w:val="0"/>
+              </w:rPr>
+            </w:pPr>
+            <w:r>
+              <w:rPr>
+                <w:b w:val="0"/>
+              </w:rPr>
+              <w:t>Ein globaler Benutzer muss zunächst angelegt werden, der die Applikation bedient. Da ein smart device in der Regel nur von einer Person benutzt wird, ist die Software ausschließlich für eine authorisierte Person ausgelegt.</w:t>
+            </w:r>
+          </w:p>
+        </w:tc>
       </w:tr>
       <w:tr>
         <w:trPr>
@@ -3660,11 +3710,12 @@
         <w:tc>
           <w:tcPr>
             <w:cnfStyle w:val="001000000000" w:firstRow="0" w:lastRow="0" w:firstColumn="1" w:lastColumn="0" w:oddVBand="0" w:evenVBand="0" w:oddHBand="0" w:evenHBand="0" w:firstRowFirstColumn="0" w:firstRowLastColumn="0" w:lastRowFirstColumn="0" w:lastRowLastColumn="0"/>
-            <w:tcW w:w="9620" w:type="dxa"/>
+            <w:tcW w:w="4077" w:type="dxa"/>
           </w:tcPr>
           <w:p>
             <w:pPr>
               <w:pStyle w:val="NoSpacing"/>
+              <w:jc w:val="left"/>
               <w:rPr>
                 <w:b w:val="0"/>
               </w:rPr>
@@ -3677,16 +3728,35 @@
             </w:r>
           </w:p>
         </w:tc>
+        <w:tc>
+          <w:tcPr>
+            <w:tcW w:w="5543" w:type="dxa"/>
+          </w:tcPr>
+          <w:p>
+            <w:pPr>
+              <w:pStyle w:val="NoSpacing"/>
+              <w:cnfStyle w:val="000000100000" w:firstRow="0" w:lastRow="0" w:firstColumn="0" w:lastColumn="0" w:oddVBand="0" w:evenVBand="0" w:oddHBand="1" w:evenHBand="0" w:firstRowFirstColumn="0" w:firstRowLastColumn="0" w:lastRowFirstColumn="0" w:lastRowLastColumn="0"/>
+            </w:pPr>
+            <w:r>
+              <w:t xml:space="preserve">Der Anwender kann sich mit den registrierten Zugangsdaten in die Applikation einloggen. Sobald die Applikation verlassen wird, wird die </w:t>
+            </w:r>
+            <w:r>
+              <w:lastRenderedPageBreak/>
+              <w:t>„Session“ beendet. Das bedeutetet, dass sich der Benutzer beim erneuten Öffnen der App neu einloggen muss. Unbefugter Zugriff wird damit verhindert.</w:t>
+            </w:r>
+          </w:p>
+        </w:tc>
       </w:tr>
       <w:tr>
         <w:tc>
           <w:tcPr>
             <w:cnfStyle w:val="001000000000" w:firstRow="0" w:lastRow="0" w:firstColumn="1" w:lastColumn="0" w:oddVBand="0" w:evenVBand="0" w:oddHBand="0" w:evenHBand="0" w:firstRowFirstColumn="0" w:firstRowLastColumn="0" w:lastRowFirstColumn="0" w:lastRowLastColumn="0"/>
-            <w:tcW w:w="9620" w:type="dxa"/>
+            <w:tcW w:w="4077" w:type="dxa"/>
           </w:tcPr>
           <w:p>
             <w:pPr>
               <w:pStyle w:val="NoSpacing"/>
+              <w:jc w:val="left"/>
               <w:rPr>
                 <w:b w:val="0"/>
               </w:rPr>
@@ -3695,7 +3765,25 @@
               <w:rPr>
                 <w:b w:val="0"/>
               </w:rPr>
+              <w:lastRenderedPageBreak/>
               <w:t>Synchronisation von bis zu drei Bankkonten</w:t>
+            </w:r>
+          </w:p>
+        </w:tc>
+        <w:tc>
+          <w:tcPr>
+            <w:tcW w:w="5543" w:type="dxa"/>
+          </w:tcPr>
+          <w:p>
+            <w:pPr>
+              <w:pStyle w:val="NoSpacing"/>
+              <w:cnfStyle w:val="000000000000" w:firstRow="0" w:lastRow="0" w:firstColumn="0" w:lastColumn="0" w:oddVBand="0" w:evenVBand="0" w:oddHBand="0" w:evenHBand="0" w:firstRowFirstColumn="0" w:firstRowLastColumn="0" w:lastRowFirstColumn="0" w:lastRowLastColumn="0"/>
+            </w:pPr>
+            <w:r>
+              <w:t>Bis zu drei Bankkonten können in der Applikation gespeichert werden. Bei der Synchronisierung werden die Informationen des jeweiligen Bankkontos</w:t>
+            </w:r>
+            <w:r>
+              <w:t xml:space="preserve"> temporär gespeichert, um unnötige Ladezeiten bei erneutem Aufruf der App zu vermeiden.</w:t>
             </w:r>
           </w:p>
         </w:tc>
@@ -3707,11 +3795,12 @@
         <w:tc>
           <w:tcPr>
             <w:cnfStyle w:val="001000000000" w:firstRow="0" w:lastRow="0" w:firstColumn="1" w:lastColumn="0" w:oddVBand="0" w:evenVBand="0" w:oddHBand="0" w:evenHBand="0" w:firstRowFirstColumn="0" w:firstRowLastColumn="0" w:lastRowFirstColumn="0" w:lastRowLastColumn="0"/>
-            <w:tcW w:w="9620" w:type="dxa"/>
+            <w:tcW w:w="4077" w:type="dxa"/>
           </w:tcPr>
           <w:p>
             <w:pPr>
               <w:pStyle w:val="NoSpacing"/>
+              <w:jc w:val="left"/>
               <w:rPr>
                 <w:b w:val="0"/>
               </w:rPr>
@@ -3724,16 +3813,31 @@
             </w:r>
           </w:p>
         </w:tc>
+        <w:tc>
+          <w:tcPr>
+            <w:tcW w:w="5543" w:type="dxa"/>
+          </w:tcPr>
+          <w:p>
+            <w:pPr>
+              <w:pStyle w:val="NoSpacing"/>
+              <w:cnfStyle w:val="000000100000" w:firstRow="0" w:lastRow="0" w:firstColumn="0" w:lastColumn="0" w:oddVBand="0" w:evenVBand="0" w:oddHBand="1" w:evenHBand="0" w:firstRowFirstColumn="0" w:firstRowLastColumn="0" w:lastRowFirstColumn="0" w:lastRowLastColumn="0"/>
+            </w:pPr>
+            <w:r>
+              <w:t>Wie in Abb. 2 dargestellt, werden die Kontoinformationen in der Kontenübersicht-UI dargestellt.</w:t>
+            </w:r>
+          </w:p>
+        </w:tc>
       </w:tr>
       <w:tr>
         <w:tc>
           <w:tcPr>
             <w:cnfStyle w:val="001000000000" w:firstRow="0" w:lastRow="0" w:firstColumn="1" w:lastColumn="0" w:oddVBand="0" w:evenVBand="0" w:oddHBand="0" w:evenHBand="0" w:firstRowFirstColumn="0" w:firstRowLastColumn="0" w:lastRowFirstColumn="0" w:lastRowLastColumn="0"/>
-            <w:tcW w:w="9620" w:type="dxa"/>
+            <w:tcW w:w="4077" w:type="dxa"/>
           </w:tcPr>
           <w:p>
             <w:pPr>
               <w:pStyle w:val="NoSpacing"/>
+              <w:jc w:val="left"/>
               <w:rPr>
                 <w:b w:val="0"/>
               </w:rPr>
@@ -3746,6 +3850,20 @@
             </w:r>
           </w:p>
         </w:tc>
+        <w:tc>
+          <w:tcPr>
+            <w:tcW w:w="5543" w:type="dxa"/>
+          </w:tcPr>
+          <w:p>
+            <w:pPr>
+              <w:pStyle w:val="NoSpacing"/>
+              <w:cnfStyle w:val="000000000000" w:firstRow="0" w:lastRow="0" w:firstColumn="0" w:lastColumn="0" w:oddVBand="0" w:evenVBand="0" w:oddHBand="0" w:evenHBand="0" w:firstRowFirstColumn="0" w:firstRowLastColumn="0" w:lastRowFirstColumn="0" w:lastRowLastColumn="0"/>
+            </w:pPr>
+            <w:r>
+              <w:t>Zu jedem hinterlegten Bankkonto werden die Transaktionen in einer UI dargestellt. Dazu zählen die Informationen Begünstigter, Verwendungszweck, Datum und Geldbetrag.</w:t>
+            </w:r>
+          </w:p>
+        </w:tc>
       </w:tr>
       <w:tr>
         <w:trPr>
@@ -3754,11 +3872,49 @@
         <w:tc>
           <w:tcPr>
             <w:cnfStyle w:val="001000000000" w:firstRow="0" w:lastRow="0" w:firstColumn="1" w:lastColumn="0" w:oddVBand="0" w:evenVBand="0" w:oddHBand="0" w:evenHBand="0" w:firstRowFirstColumn="0" w:firstRowLastColumn="0" w:lastRowFirstColumn="0" w:lastRowLastColumn="0"/>
-            <w:tcW w:w="9620" w:type="dxa"/>
+            <w:tcW w:w="4077" w:type="dxa"/>
           </w:tcPr>
           <w:p>
             <w:pPr>
               <w:pStyle w:val="NoSpacing"/>
+              <w:jc w:val="left"/>
+              <w:rPr>
+                <w:b w:val="0"/>
+              </w:rPr>
+            </w:pPr>
+            <w:r>
+              <w:rPr>
+                <w:b w:val="0"/>
+              </w:rPr>
+              <w:t>Überweisungsfunktion</w:t>
+            </w:r>
+          </w:p>
+        </w:tc>
+        <w:tc>
+          <w:tcPr>
+            <w:tcW w:w="5543" w:type="dxa"/>
+          </w:tcPr>
+          <w:p>
+            <w:pPr>
+              <w:pStyle w:val="NoSpacing"/>
+              <w:cnfStyle w:val="000000100000" w:firstRow="0" w:lastRow="0" w:firstColumn="0" w:lastColumn="0" w:oddVBand="0" w:evenVBand="0" w:oddHBand="1" w:evenHBand="0" w:firstRowFirstColumn="0" w:firstRowLastColumn="0" w:lastRowFirstColumn="0" w:lastRowLastColumn="0"/>
+            </w:pPr>
+            <w:r>
+              <w:t>Die Applikation wird mit einer Überweisungs-UI ausgestattet.</w:t>
+            </w:r>
+          </w:p>
+        </w:tc>
+      </w:tr>
+      <w:tr>
+        <w:tc>
+          <w:tcPr>
+            <w:cnfStyle w:val="001000000000" w:firstRow="0" w:lastRow="0" w:firstColumn="1" w:lastColumn="0" w:oddVBand="0" w:evenVBand="0" w:oddHBand="0" w:evenHBand="0" w:firstRowFirstColumn="0" w:firstRowLastColumn="0" w:lastRowFirstColumn="0" w:lastRowLastColumn="0"/>
+            <w:tcW w:w="4077" w:type="dxa"/>
+          </w:tcPr>
+          <w:p>
+            <w:pPr>
+              <w:pStyle w:val="NoSpacing"/>
+              <w:jc w:val="left"/>
               <w:rPr>
                 <w:b w:val="0"/>
               </w:rPr>
@@ -3771,16 +3927,34 @@
             </w:r>
           </w:p>
         </w:tc>
-      </w:tr>
-      <w:tr>
         <w:tc>
           <w:tcPr>
-            <w:cnfStyle w:val="001000000000" w:firstRow="0" w:lastRow="0" w:firstColumn="1" w:lastColumn="0" w:oddVBand="0" w:evenVBand="0" w:oddHBand="0" w:evenHBand="0" w:firstRowFirstColumn="0" w:firstRowLastColumn="0" w:lastRowFirstColumn="0" w:lastRowLastColumn="0"/>
-            <w:tcW w:w="9620" w:type="dxa"/>
+            <w:tcW w:w="5543" w:type="dxa"/>
           </w:tcPr>
           <w:p>
             <w:pPr>
               <w:pStyle w:val="NoSpacing"/>
+              <w:cnfStyle w:val="000000000000" w:firstRow="0" w:lastRow="0" w:firstColumn="0" w:lastColumn="0" w:oddVBand="0" w:evenVBand="0" w:oddHBand="0" w:evenHBand="0" w:firstRowFirstColumn="0" w:firstRowLastColumn="0" w:lastRowFirstColumn="0" w:lastRowLastColumn="0"/>
+            </w:pPr>
+            <w:r>
+              <w:t xml:space="preserve">Um die Funktionalitäten an das Look&amp;Feel von der Banking-App OutBank anzulehnen, sollen in dieser Rubrik wichtige Sperrrufnummern hinterlegt werden können. </w:t>
+            </w:r>
+          </w:p>
+        </w:tc>
+      </w:tr>
+      <w:tr>
+        <w:trPr>
+          <w:cnfStyle w:val="000000100000" w:firstRow="0" w:lastRow="0" w:firstColumn="0" w:lastColumn="0" w:oddVBand="0" w:evenVBand="0" w:oddHBand="1" w:evenHBand="0" w:firstRowFirstColumn="0" w:firstRowLastColumn="0" w:lastRowFirstColumn="0" w:lastRowLastColumn="0"/>
+        </w:trPr>
+        <w:tc>
+          <w:tcPr>
+            <w:cnfStyle w:val="001000000000" w:firstRow="0" w:lastRow="0" w:firstColumn="1" w:lastColumn="0" w:oddVBand="0" w:evenVBand="0" w:oddHBand="0" w:evenHBand="0" w:firstRowFirstColumn="0" w:firstRowLastColumn="0" w:lastRowFirstColumn="0" w:lastRowLastColumn="0"/>
+            <w:tcW w:w="4077" w:type="dxa"/>
+          </w:tcPr>
+          <w:p>
+            <w:pPr>
+              <w:pStyle w:val="NoSpacing"/>
+              <w:jc w:val="left"/>
               <w:rPr>
                 <w:b w:val="0"/>
               </w:rPr>
@@ -3793,19 +3967,31 @@
             </w:r>
           </w:p>
         </w:tc>
-      </w:tr>
-      <w:tr>
-        <w:trPr>
-          <w:cnfStyle w:val="000000100000" w:firstRow="0" w:lastRow="0" w:firstColumn="0" w:lastColumn="0" w:oddVBand="0" w:evenVBand="0" w:oddHBand="1" w:evenHBand="0" w:firstRowFirstColumn="0" w:firstRowLastColumn="0" w:lastRowFirstColumn="0" w:lastRowLastColumn="0"/>
-        </w:trPr>
         <w:tc>
           <w:tcPr>
-            <w:cnfStyle w:val="001000000000" w:firstRow="0" w:lastRow="0" w:firstColumn="1" w:lastColumn="0" w:oddVBand="0" w:evenVBand="0" w:oddHBand="0" w:evenHBand="0" w:firstRowFirstColumn="0" w:firstRowLastColumn="0" w:lastRowFirstColumn="0" w:lastRowLastColumn="0"/>
-            <w:tcW w:w="9620" w:type="dxa"/>
+            <w:tcW w:w="5543" w:type="dxa"/>
           </w:tcPr>
           <w:p>
             <w:pPr>
               <w:pStyle w:val="NoSpacing"/>
+              <w:cnfStyle w:val="000000100000" w:firstRow="0" w:lastRow="0" w:firstColumn="0" w:lastColumn="0" w:oddVBand="0" w:evenVBand="0" w:oddHBand="1" w:evenHBand="0" w:firstRowFirstColumn="0" w:firstRowLastColumn="0" w:lastRowFirstColumn="0" w:lastRowLastColumn="0"/>
+            </w:pPr>
+            <w:r>
+              <w:t>Alle hinterlegten Bankkonten können einzeln gelöscht werden.</w:t>
+            </w:r>
+          </w:p>
+        </w:tc>
+      </w:tr>
+      <w:tr>
+        <w:tc>
+          <w:tcPr>
+            <w:cnfStyle w:val="001000000000" w:firstRow="0" w:lastRow="0" w:firstColumn="1" w:lastColumn="0" w:oddVBand="0" w:evenVBand="0" w:oddHBand="0" w:evenHBand="0" w:firstRowFirstColumn="0" w:firstRowLastColumn="0" w:lastRowFirstColumn="0" w:lastRowLastColumn="0"/>
+            <w:tcW w:w="4077" w:type="dxa"/>
+          </w:tcPr>
+          <w:p>
+            <w:pPr>
+              <w:pStyle w:val="NoSpacing"/>
+              <w:jc w:val="left"/>
               <w:rPr>
                 <w:b w:val="0"/>
               </w:rPr>
@@ -3818,6 +4004,24 @@
             </w:r>
           </w:p>
         </w:tc>
+        <w:tc>
+          <w:tcPr>
+            <w:tcW w:w="5543" w:type="dxa"/>
+          </w:tcPr>
+          <w:p>
+            <w:pPr>
+              <w:pStyle w:val="NoSpacing"/>
+              <w:cnfStyle w:val="000000000000" w:firstRow="0" w:lastRow="0" w:firstColumn="0" w:lastColumn="0" w:oddVBand="0" w:evenVBand="0" w:oddHBand="0" w:evenHBand="0" w:firstRowFirstColumn="0" w:firstRowLastColumn="0" w:lastRowFirstColumn="0" w:lastRowLastColumn="0"/>
+            </w:pPr>
+            <w:r>
+              <w:t xml:space="preserve">Der globale Benutzer kann gelöscht werden, in dem die gesamte Applikation auf den Ursprungszustand zurückgesetzt wird. Aus Sicherheitsgründen werden alle Bankkonten und </w:t>
+            </w:r>
+            <w:r>
+              <w:lastRenderedPageBreak/>
+              <w:t>Informationen ebenfalls entfernt. Diese Funktion ist sinnvoll, wenn die Zugangsdaten der Applikation verändert werden.</w:t>
+            </w:r>
+          </w:p>
+        </w:tc>
       </w:tr>
     </w:tbl>
     <w:p>
@@ -3827,44 +4031,78 @@
     </w:p>
     <w:p>
       <w:pPr>
+        <w:pStyle w:val="NoSpacing"/>
+      </w:pPr>
+      <w:bookmarkStart w:id="22" w:name="_Toc419120577"/>
+    </w:p>
+    <w:p>
+      <w:pPr>
         <w:pStyle w:val="Heading2"/>
       </w:pPr>
-      <w:bookmarkStart w:id="23" w:name="_Toc419120577"/>
-      <w:r>
-        <w:lastRenderedPageBreak/>
+      <w:r>
         <w:t xml:space="preserve">2.2 </w:t>
       </w:r>
+      <w:bookmarkEnd w:id="22"/>
+      <w:r>
+        <w:t>HBCI4Java</w:t>
+      </w:r>
+    </w:p>
+    <w:p>
+      <w:pPr>
+        <w:pStyle w:val="NoSpacing"/>
+      </w:pPr>
+      <w:bookmarkStart w:id="23" w:name="_Toc419120578"/>
+      <w:r>
+        <w:rPr>
+          <w:highlight w:val="yellow"/>
+        </w:rPr>
+        <w:t>text</w:t>
+      </w:r>
+    </w:p>
+    <w:p>
+      <w:pPr>
+        <w:pStyle w:val="Heading2"/>
+      </w:pPr>
+      <w:r>
+        <w:t>2.3 Backend</w:t>
+      </w:r>
       <w:bookmarkEnd w:id="23"/>
-      <w:r>
-        <w:t>HBCI4Java</w:t>
-      </w:r>
     </w:p>
-    <w:p/>
     <w:p>
       <w:pPr>
+        <w:pStyle w:val="NoSpacing"/>
+      </w:pPr>
+      <w:r>
+        <w:rPr>
+          <w:highlight w:val="yellow"/>
+        </w:rPr>
+        <w:t>text</w:t>
+      </w:r>
+    </w:p>
+    <w:p>
+      <w:pPr>
         <w:pStyle w:val="Heading2"/>
       </w:pPr>
-      <w:bookmarkStart w:id="24" w:name="_Toc419120578"/>
-      <w:r>
-        <w:t>2.3 Backend</w:t>
+      <w:bookmarkStart w:id="24" w:name="_Toc419120579"/>
+      <w:r>
+        <w:t>2.4 Entwicklungs</w:t>
+      </w:r>
+      <w:r>
+        <w:t>tools</w:t>
       </w:r>
       <w:bookmarkEnd w:id="24"/>
     </w:p>
-    <w:p/>
     <w:p>
       <w:pPr>
-        <w:pStyle w:val="Heading2"/>
-      </w:pPr>
-      <w:bookmarkStart w:id="25" w:name="_Toc419120579"/>
-      <w:r>
-        <w:t>2.4 Entwicklungs</w:t>
-      </w:r>
-      <w:r>
-        <w:t>tools</w:t>
-      </w:r>
-      <w:bookmarkEnd w:id="25"/>
+        <w:pStyle w:val="NoSpacing"/>
+      </w:pPr>
+      <w:r>
+        <w:t>Für die Umsetzung der Studienarbeit</w:t>
+      </w:r>
+      <w:r>
+        <w:t xml:space="preserve"> wird die Entwicklungsumgebung Eclipse mit den Android Development Tools (ADT) eingesetzt. Als Testsystem dient ein Nexus 10-Tablet von Samsung. Um im Team an dem Programmentwurf zu arbeiten, wird das Versionierungsverwaltungstool Git verwendet.</w:t>
+      </w:r>
     </w:p>
-    <w:p/>
     <w:p>
       <w:pPr>
         <w:spacing w:before="0" w:line="240" w:lineRule="auto"/>
@@ -3886,7 +4124,7 @@
           <w:szCs w:val="32"/>
         </w:rPr>
       </w:pPr>
-      <w:bookmarkStart w:id="26" w:name="_Toc419120580"/>
+      <w:bookmarkStart w:id="25" w:name="_Toc419120580"/>
       <w:r>
         <w:rPr>
           <w:rFonts w:cs="Arial"/>
@@ -3895,29 +4133,390 @@
         <w:lastRenderedPageBreak/>
         <w:t>Praktische Umsetzung</w:t>
       </w:r>
-      <w:bookmarkEnd w:id="26"/>
+      <w:bookmarkEnd w:id="25"/>
     </w:p>
     <w:p>
       <w:pPr>
         <w:pStyle w:val="Heading2"/>
       </w:pPr>
-      <w:bookmarkStart w:id="27" w:name="_Toc419120581"/>
-      <w:r>
-        <w:t xml:space="preserve">3.1 </w:t>
-      </w:r>
-      <w:r>
-        <w:t>Funktionsumfang</w:t>
-      </w:r>
-      <w:bookmarkEnd w:id="27"/>
+      <w:bookmarkStart w:id="26" w:name="_Toc419120581"/>
+      <w:r>
+        <w:t>3.1 Einführung</w:t>
+      </w:r>
+    </w:p>
+    <w:p>
+      <w:pPr>
+        <w:pStyle w:val="NoSpacing"/>
+      </w:pPr>
+      <w:r>
+        <w:t>Die Banking-App erhält den Namen „SuperBank“. Dieser Name ähnelt zum einem seinem Vorbild OutBank, ist aber zum anderen so allgemein gehalten, das</w:t>
+      </w:r>
+      <w:r>
+        <w:t xml:space="preserve">s keine </w:t>
+      </w:r>
+      <w:r>
+        <w:t>Namensrechte verletzt werden.</w:t>
+      </w:r>
+      <w:r>
+        <w:t xml:space="preserve"> Bei dem Design entscheiden wir uns für ein intensives Orange, um einerseits Individualität zu schaffen und andererseits auffällig selbstbewusst zu erscheinen.</w:t>
+      </w:r>
+    </w:p>
+    <w:p>
+      <w:pPr>
+        <w:pStyle w:val="NoSpacing"/>
+        <w:keepNext/>
+        <w:jc w:val="center"/>
+      </w:pPr>
+      <w:r>
+        <w:rPr>
+          <w:noProof/>
+          <w:lang w:val="en-US" w:eastAsia="en-US"/>
+        </w:rPr>
+        <w:drawing>
+          <wp:inline distT="0" distB="0" distL="0" distR="0" wp14:anchorId="24A13FDC" wp14:editId="591B98A9">
+            <wp:extent cx="1295400" cy="1314450"/>
+            <wp:effectExtent l="0" t="0" r="0" b="0"/>
+            <wp:docPr id="10" name="Picture 10"/>
+            <wp:cNvGraphicFramePr>
+              <a:graphicFrameLocks xmlns:a="http://schemas.openxmlformats.org/drawingml/2006/main" noChangeAspect="1"/>
+            </wp:cNvGraphicFramePr>
+            <a:graphic xmlns:a="http://schemas.openxmlformats.org/drawingml/2006/main">
+              <a:graphicData uri="http://schemas.openxmlformats.org/drawingml/2006/picture">
+                <pic:pic xmlns:pic="http://schemas.openxmlformats.org/drawingml/2006/picture">
+                  <pic:nvPicPr>
+                    <pic:cNvPr id="0" name="superbanklogo.png"/>
+                    <pic:cNvPicPr/>
+                  </pic:nvPicPr>
+                  <pic:blipFill>
+                    <a:blip r:embed="rId21">
+                      <a:extLst>
+                        <a:ext uri="{28A0092B-C50C-407E-A947-70E740481C1C}">
+                          <a14:useLocalDpi xmlns:a14="http://schemas.microsoft.com/office/drawing/2010/main" val="0"/>
+                        </a:ext>
+                      </a:extLst>
+                    </a:blip>
+                    <a:stretch>
+                      <a:fillRect/>
+                    </a:stretch>
+                  </pic:blipFill>
+                  <pic:spPr>
+                    <a:xfrm>
+                      <a:off x="0" y="0"/>
+                      <a:ext cx="1295400" cy="1314450"/>
+                    </a:xfrm>
+                    <a:prstGeom prst="rect">
+                      <a:avLst/>
+                    </a:prstGeom>
+                  </pic:spPr>
+                </pic:pic>
+              </a:graphicData>
+            </a:graphic>
+          </wp:inline>
+        </w:drawing>
+      </w:r>
+    </w:p>
+    <w:p>
+      <w:pPr>
+        <w:pStyle w:val="Caption"/>
+        <w:jc w:val="center"/>
+      </w:pPr>
+      <w:r>
+        <w:t xml:space="preserve">Abbildung </w:t>
+      </w:r>
+      <w:r>
+        <w:fldChar w:fldCharType="begin"/>
+      </w:r>
+      <w:r>
+        <w:instrText xml:space="preserve"> SEQ Abbildung \* ARABIC </w:instrText>
+      </w:r>
+      <w:r>
+        <w:fldChar w:fldCharType="separate"/>
+      </w:r>
+      <w:r>
+        <w:rPr>
+          <w:noProof/>
+        </w:rPr>
+        <w:t>6</w:t>
+      </w:r>
+      <w:r>
+        <w:fldChar w:fldCharType="end"/>
+      </w:r>
+      <w:r>
+        <w:t xml:space="preserve"> – Logo von SuperBank</w:t>
+      </w:r>
     </w:p>
     <w:p/>
     <w:p>
       <w:pPr>
+        <w:pStyle w:val="NoSpacing"/>
+      </w:pPr>
+      <w:r>
+        <w:t>Das Logo der Applikation wurde mit Adobe Photoshop CS6 erstellt und umfasst die Initialien des Namens in einem Quadrat.</w:t>
+      </w:r>
+      <w:r>
+        <w:t xml:space="preserve"> Das Logo ist bewusst einfarbig und simpel gehalten, um aktuellen Designs zu entsprechen.</w:t>
+      </w:r>
+    </w:p>
+    <w:p>
+      <w:pPr>
+        <w:pStyle w:val="NoSpacing"/>
+      </w:pPr>
+      <w:bookmarkStart w:id="27" w:name="_GoBack"/>
+      <w:bookmarkEnd w:id="27"/>
+    </w:p>
+    <w:p>
+      <w:pPr>
+        <w:spacing w:before="0" w:line="240" w:lineRule="auto"/>
+        <w:jc w:val="left"/>
+        <w:rPr>
+          <w:rFonts w:ascii="Arial" w:hAnsi="Arial"/>
+          <w:b/>
+          <w:bCs/>
+          <w:sz w:val="28"/>
+          <w:szCs w:val="26"/>
+        </w:rPr>
+      </w:pPr>
+      <w:r>
+        <w:br w:type="page"/>
+      </w:r>
+    </w:p>
+    <w:p>
+      <w:pPr>
         <w:pStyle w:val="Heading2"/>
       </w:pPr>
+      <w:r>
+        <w:lastRenderedPageBreak/>
+        <w:t>3.</w:t>
+      </w:r>
+      <w:r>
+        <w:t>2</w:t>
+      </w:r>
+      <w:r>
+        <w:t xml:space="preserve"> </w:t>
+      </w:r>
+      <w:r>
+        <w:t>Funktionsumfang</w:t>
+      </w:r>
+      <w:bookmarkEnd w:id="26"/>
+      <w:r>
+        <w:t xml:space="preserve"> und Anleitung</w:t>
+      </w:r>
+    </w:p>
+    <w:p>
+      <w:pPr>
+        <w:pStyle w:val="NoSpacing"/>
+      </w:pPr>
+    </w:p>
+    <w:tbl>
+      <w:tblPr>
+        <w:tblStyle w:val="TableGrid"/>
+        <w:tblW w:w="0" w:type="auto"/>
+        <w:tblBorders>
+          <w:top w:val="none" w:sz="0" w:space="0" w:color="auto"/>
+          <w:left w:val="none" w:sz="0" w:space="0" w:color="auto"/>
+          <w:bottom w:val="none" w:sz="0" w:space="0" w:color="auto"/>
+          <w:right w:val="none" w:sz="0" w:space="0" w:color="auto"/>
+          <w:insideH w:val="none" w:sz="0" w:space="0" w:color="auto"/>
+          <w:insideV w:val="none" w:sz="0" w:space="0" w:color="auto"/>
+        </w:tblBorders>
+        <w:tblLook w:val="04A0" w:firstRow="1" w:lastRow="0" w:firstColumn="1" w:lastColumn="0" w:noHBand="0" w:noVBand="1"/>
+      </w:tblPr>
+      <w:tblGrid>
+        <w:gridCol w:w="4810"/>
+        <w:gridCol w:w="4810"/>
+      </w:tblGrid>
+      <w:tr>
+        <w:tc>
+          <w:tcPr>
+            <w:tcW w:w="4810" w:type="dxa"/>
+          </w:tcPr>
+          <w:p>
+            <w:pPr>
+              <w:keepNext/>
+              <w:jc w:val="center"/>
+            </w:pPr>
+            <w:r>
+              <w:rPr>
+                <w:noProof/>
+                <w:lang w:val="en-US" w:eastAsia="en-US"/>
+              </w:rPr>
+              <w:drawing>
+                <wp:inline distT="0" distB="0" distL="0" distR="0" wp14:anchorId="12BC7F03" wp14:editId="646153FB">
+                  <wp:extent cx="2446908" cy="4343400"/>
+                  <wp:effectExtent l="0" t="0" r="0" b="0"/>
+                  <wp:docPr id="9" name="Picture 9"/>
+                  <wp:cNvGraphicFramePr>
+                    <a:graphicFrameLocks xmlns:a="http://schemas.openxmlformats.org/drawingml/2006/main" noChangeAspect="1"/>
+                  </wp:cNvGraphicFramePr>
+                  <a:graphic xmlns:a="http://schemas.openxmlformats.org/drawingml/2006/main">
+                    <a:graphicData uri="http://schemas.openxmlformats.org/drawingml/2006/picture">
+                      <pic:pic xmlns:pic="http://schemas.openxmlformats.org/drawingml/2006/picture">
+                        <pic:nvPicPr>
+                          <pic:cNvPr id="0" name=""/>
+                          <pic:cNvPicPr/>
+                        </pic:nvPicPr>
+                        <pic:blipFill>
+                          <a:blip r:embed="rId22"/>
+                          <a:stretch>
+                            <a:fillRect/>
+                          </a:stretch>
+                        </pic:blipFill>
+                        <pic:spPr>
+                          <a:xfrm>
+                            <a:off x="0" y="0"/>
+                            <a:ext cx="2449292" cy="4347632"/>
+                          </a:xfrm>
+                          <a:prstGeom prst="rect">
+                            <a:avLst/>
+                          </a:prstGeom>
+                        </pic:spPr>
+                      </pic:pic>
+                    </a:graphicData>
+                  </a:graphic>
+                </wp:inline>
+              </w:drawing>
+            </w:r>
+          </w:p>
+          <w:p>
+            <w:pPr>
+              <w:pStyle w:val="Caption"/>
+              <w:jc w:val="center"/>
+            </w:pPr>
+            <w:r>
+              <w:t xml:space="preserve">Abbildung </w:t>
+            </w:r>
+            <w:r>
+              <w:fldChar w:fldCharType="begin"/>
+            </w:r>
+            <w:r>
+              <w:instrText xml:space="preserve"> SEQ Abbildung \* ARABIC </w:instrText>
+            </w:r>
+            <w:r>
+              <w:fldChar w:fldCharType="separate"/>
+            </w:r>
+            <w:r>
+              <w:rPr>
+                <w:noProof/>
+              </w:rPr>
+              <w:t>7</w:t>
+            </w:r>
+            <w:r>
+              <w:fldChar w:fldCharType="end"/>
+            </w:r>
+            <w:r>
+              <w:t xml:space="preserve"> – Login</w:t>
+            </w:r>
+          </w:p>
+        </w:tc>
+        <w:tc>
+          <w:tcPr>
+            <w:tcW w:w="4810" w:type="dxa"/>
+          </w:tcPr>
+          <w:p>
+            <w:pPr>
+              <w:keepNext/>
+              <w:jc w:val="center"/>
+            </w:pPr>
+            <w:r>
+              <w:rPr>
+                <w:noProof/>
+                <w:lang w:val="en-US" w:eastAsia="en-US"/>
+              </w:rPr>
+              <w:drawing>
+                <wp:inline distT="0" distB="0" distL="0" distR="0" wp14:anchorId="04DF9F60" wp14:editId="11F1DB87">
+                  <wp:extent cx="2452359" cy="4343400"/>
+                  <wp:effectExtent l="0" t="0" r="5715" b="0"/>
+                  <wp:docPr id="8" name="Picture 8"/>
+                  <wp:cNvGraphicFramePr>
+                    <a:graphicFrameLocks xmlns:a="http://schemas.openxmlformats.org/drawingml/2006/main" noChangeAspect="1"/>
+                  </wp:cNvGraphicFramePr>
+                  <a:graphic xmlns:a="http://schemas.openxmlformats.org/drawingml/2006/main">
+                    <a:graphicData uri="http://schemas.openxmlformats.org/drawingml/2006/picture">
+                      <pic:pic xmlns:pic="http://schemas.openxmlformats.org/drawingml/2006/picture">
+                        <pic:nvPicPr>
+                          <pic:cNvPr id="0" name=""/>
+                          <pic:cNvPicPr/>
+                        </pic:nvPicPr>
+                        <pic:blipFill>
+                          <a:blip r:embed="rId23"/>
+                          <a:stretch>
+                            <a:fillRect/>
+                          </a:stretch>
+                        </pic:blipFill>
+                        <pic:spPr>
+                          <a:xfrm>
+                            <a:off x="0" y="0"/>
+                            <a:ext cx="2460824" cy="4358393"/>
+                          </a:xfrm>
+                          <a:prstGeom prst="rect">
+                            <a:avLst/>
+                          </a:prstGeom>
+                        </pic:spPr>
+                      </pic:pic>
+                    </a:graphicData>
+                  </a:graphic>
+                </wp:inline>
+              </w:drawing>
+            </w:r>
+          </w:p>
+          <w:p>
+            <w:pPr>
+              <w:pStyle w:val="Caption"/>
+              <w:jc w:val="center"/>
+            </w:pPr>
+            <w:r>
+              <w:t xml:space="preserve">Abbildung </w:t>
+            </w:r>
+            <w:r>
+              <w:fldChar w:fldCharType="begin"/>
+            </w:r>
+            <w:r>
+              <w:instrText xml:space="preserve"> SEQ Abbildung \* ARABIC </w:instrText>
+            </w:r>
+            <w:r>
+              <w:fldChar w:fldCharType="separate"/>
+            </w:r>
+            <w:r>
+              <w:rPr>
+                <w:noProof/>
+              </w:rPr>
+              <w:t>8</w:t>
+            </w:r>
+            <w:r>
+              <w:fldChar w:fldCharType="end"/>
+            </w:r>
+            <w:r>
+              <w:t xml:space="preserve"> – Anlegen eines neuen Accounts</w:t>
+            </w:r>
+          </w:p>
+          <w:p/>
+        </w:tc>
+      </w:tr>
+    </w:tbl>
+    <w:p/>
+    <w:p>
+      <w:pPr>
+        <w:pStyle w:val="NoSpacing"/>
+      </w:pPr>
+    </w:p>
+    <w:p>
+      <w:pPr>
+        <w:jc w:val="center"/>
+      </w:pPr>
+    </w:p>
+    <w:p>
+      <w:pPr>
+        <w:pStyle w:val="Heading2"/>
+      </w:pPr>
       <w:bookmarkStart w:id="28" w:name="_Toc419120582"/>
       <w:r>
-        <w:t>3.2 Änderungen</w:t>
+        <w:t>3.</w:t>
+      </w:r>
+      <w:r>
+        <w:t>3</w:t>
+      </w:r>
+      <w:r>
+        <w:t xml:space="preserve"> Änderungen</w:t>
       </w:r>
       <w:bookmarkEnd w:id="28"/>
     </w:p>
@@ -5700,7 +6299,7 @@
         <w:noProof/>
         <w:sz w:val="20"/>
       </w:rPr>
-      <w:t>7</w:t>
+      <w:t>8</w:t>
     </w:r>
     <w:r>
       <w:rPr>
@@ -11376,7 +11975,7 @@
 </file>
 
 <file path=customXml/itemProps1.xml><?xml version="1.0" encoding="utf-8"?>
-<ds:datastoreItem xmlns:ds="http://schemas.openxmlformats.org/officeDocument/2006/customXml" ds:itemID="{84F58911-26C9-437E-B518-380255C397CF}">
+<ds:datastoreItem xmlns:ds="http://schemas.openxmlformats.org/officeDocument/2006/customXml" ds:itemID="{2B5CF410-95C4-4D5A-8997-C6D2F754A8C9}">
   <ds:schemaRefs>
     <ds:schemaRef ds:uri="http://schemas.openxmlformats.org/officeDocument/2006/bibliography"/>
   </ds:schemaRefs>

</xml_diff>